<commit_message>
actualizar links API para descargar datos
</commit_message>
<xml_diff>
--- a/outputs/reporte_serviplagas_Rionegro.docx
+++ b/outputs/reporte_serviplagas_Rionegro.docx
@@ -283,6 +283,48 @@
           </w:tcPr>
           <w:p>
             <w:r>
+              <w:t>Jul 2025</w:t>
+            </w:r>
+          </w:p>
+        </w:tc>
+        <w:tc>
+          <w:tcPr>
+            <w:tcW w:type="dxa" w:w="2160"/>
+          </w:tcPr>
+          <w:p>
+            <w:r>
+              <w:t>13</w:t>
+            </w:r>
+          </w:p>
+        </w:tc>
+        <w:tc>
+          <w:tcPr>
+            <w:tcW w:type="dxa" w:w="2160"/>
+          </w:tcPr>
+          <w:p>
+            <w:r>
+              <w:t>27</w:t>
+            </w:r>
+          </w:p>
+        </w:tc>
+        <w:tc>
+          <w:tcPr>
+            <w:tcW w:type="dxa" w:w="2160"/>
+          </w:tcPr>
+          <w:p>
+            <w:r>
+              <w:t>0</w:t>
+            </w:r>
+          </w:p>
+        </w:tc>
+      </w:tr>
+      <w:tr>
+        <w:tc>
+          <w:tcPr>
+            <w:tcW w:type="dxa" w:w="2160"/>
+          </w:tcPr>
+          <w:p>
+            <w:r>
               <w:t>Jun 2025</w:t>
             </w:r>
           </w:p>
@@ -293,7 +335,7 @@
           </w:tcPr>
           <w:p>
             <w:r>
-              <w:t>32</w:t>
+              <w:t>46</w:t>
             </w:r>
           </w:p>
         </w:tc>
@@ -303,7 +345,7 @@
           </w:tcPr>
           <w:p>
             <w:r>
-              <w:t>45</w:t>
+              <w:t>62</w:t>
             </w:r>
           </w:p>
         </w:tc>
@@ -1159,6 +1201,118 @@
           </w:tcPr>
           <w:p>
             <w:r>
+              <w:t>Jul 2025</w:t>
+            </w:r>
+          </w:p>
+        </w:tc>
+        <w:tc>
+          <w:tcPr>
+            <w:tcW w:type="dxa" w:w="785"/>
+          </w:tcPr>
+          <w:p>
+            <w:r>
+              <w:t>0</w:t>
+            </w:r>
+          </w:p>
+        </w:tc>
+        <w:tc>
+          <w:tcPr>
+            <w:tcW w:type="dxa" w:w="785"/>
+          </w:tcPr>
+          <w:p>
+            <w:r>
+              <w:t>0</w:t>
+            </w:r>
+          </w:p>
+        </w:tc>
+        <w:tc>
+          <w:tcPr>
+            <w:tcW w:type="dxa" w:w="785"/>
+          </w:tcPr>
+          <w:p>
+            <w:r>
+              <w:t>0</w:t>
+            </w:r>
+          </w:p>
+        </w:tc>
+        <w:tc>
+          <w:tcPr>
+            <w:tcW w:type="dxa" w:w="785"/>
+          </w:tcPr>
+          <w:p>
+            <w:r>
+              <w:t>0</w:t>
+            </w:r>
+          </w:p>
+        </w:tc>
+        <w:tc>
+          <w:tcPr>
+            <w:tcW w:type="dxa" w:w="785"/>
+          </w:tcPr>
+          <w:p>
+            <w:r>
+              <w:t>0</w:t>
+            </w:r>
+          </w:p>
+        </w:tc>
+        <w:tc>
+          <w:tcPr>
+            <w:tcW w:type="dxa" w:w="785"/>
+          </w:tcPr>
+          <w:p>
+            <w:r>
+              <w:t>0</w:t>
+            </w:r>
+          </w:p>
+        </w:tc>
+        <w:tc>
+          <w:tcPr>
+            <w:tcW w:type="dxa" w:w="785"/>
+          </w:tcPr>
+          <w:p>
+            <w:r>
+              <w:t>0</w:t>
+            </w:r>
+          </w:p>
+        </w:tc>
+        <w:tc>
+          <w:tcPr>
+            <w:tcW w:type="dxa" w:w="785"/>
+          </w:tcPr>
+          <w:p>
+            <w:r>
+              <w:t>0</w:t>
+            </w:r>
+          </w:p>
+        </w:tc>
+        <w:tc>
+          <w:tcPr>
+            <w:tcW w:type="dxa" w:w="785"/>
+          </w:tcPr>
+          <w:p>
+            <w:r>
+              <w:t>0</w:t>
+            </w:r>
+          </w:p>
+        </w:tc>
+        <w:tc>
+          <w:tcPr>
+            <w:tcW w:type="dxa" w:w="785"/>
+          </w:tcPr>
+          <w:p>
+            <w:r>
+              <w:t>0</w:t>
+            </w:r>
+          </w:p>
+        </w:tc>
+      </w:tr>
+      <w:tr>
+        <w:tc>
+          <w:tcPr>
+            <w:tcW w:type="dxa" w:w="785"/>
+          </w:tcPr>
+          <w:p>
+            <w:r>
               <w:t>Jun 2025</w:t>
             </w:r>
           </w:p>
@@ -2107,6 +2261,28 @@
           <w:p>
             <w:r>
               <w:t>Jun 2025</w:t>
+            </w:r>
+          </w:p>
+        </w:tc>
+        <w:tc>
+          <w:tcPr>
+            <w:tcW w:type="dxa" w:w="4320"/>
+          </w:tcPr>
+          <w:p>
+            <w:r>
+              <w:t>0</w:t>
+            </w:r>
+          </w:p>
+        </w:tc>
+      </w:tr>
+      <w:tr>
+        <w:tc>
+          <w:tcPr>
+            <w:tcW w:type="dxa" w:w="4320"/>
+          </w:tcPr>
+          <w:p>
+            <w:r>
+              <w:t>Jul 2025</w:t>
             </w:r>
           </w:p>
         </w:tc>
@@ -2701,6 +2877,108 @@
           </w:tcPr>
           <w:p>
             <w:r>
+              <w:t>Jul 2025</w:t>
+            </w:r>
+          </w:p>
+        </w:tc>
+        <w:tc>
+          <w:tcPr>
+            <w:tcW w:type="dxa" w:w="864"/>
+          </w:tcPr>
+          <w:p>
+            <w:r>
+              <w:t>0.0</w:t>
+            </w:r>
+          </w:p>
+        </w:tc>
+        <w:tc>
+          <w:tcPr>
+            <w:tcW w:type="dxa" w:w="864"/>
+          </w:tcPr>
+          <w:p>
+            <w:r>
+              <w:t>0</w:t>
+            </w:r>
+          </w:p>
+        </w:tc>
+        <w:tc>
+          <w:tcPr>
+            <w:tcW w:type="dxa" w:w="864"/>
+          </w:tcPr>
+          <w:p>
+            <w:r>
+              <w:t>46</w:t>
+            </w:r>
+          </w:p>
+        </w:tc>
+        <w:tc>
+          <w:tcPr>
+            <w:tcW w:type="dxa" w:w="864"/>
+          </w:tcPr>
+          <w:p>
+            <w:r>
+              <w:t>0</w:t>
+            </w:r>
+          </w:p>
+        </w:tc>
+        <w:tc>
+          <w:tcPr>
+            <w:tcW w:type="dxa" w:w="864"/>
+          </w:tcPr>
+          <w:p>
+            <w:r>
+              <w:t>0</w:t>
+            </w:r>
+          </w:p>
+        </w:tc>
+        <w:tc>
+          <w:tcPr>
+            <w:tcW w:type="dxa" w:w="864"/>
+          </w:tcPr>
+          <w:p>
+            <w:r>
+              <w:t>0</w:t>
+            </w:r>
+          </w:p>
+        </w:tc>
+        <w:tc>
+          <w:tcPr>
+            <w:tcW w:type="dxa" w:w="864"/>
+          </w:tcPr>
+          <w:p>
+            <w:r>
+              <w:t>0</w:t>
+            </w:r>
+          </w:p>
+        </w:tc>
+        <w:tc>
+          <w:tcPr>
+            <w:tcW w:type="dxa" w:w="864"/>
+          </w:tcPr>
+          <w:p>
+            <w:r>
+              <w:t>0</w:t>
+            </w:r>
+          </w:p>
+        </w:tc>
+        <w:tc>
+          <w:tcPr>
+            <w:tcW w:type="dxa" w:w="864"/>
+          </w:tcPr>
+          <w:p>
+            <w:r>
+              <w:t>0</w:t>
+            </w:r>
+          </w:p>
+        </w:tc>
+      </w:tr>
+      <w:tr>
+        <w:tc>
+          <w:tcPr>
+            <w:tcW w:type="dxa" w:w="864"/>
+          </w:tcPr>
+          <w:p>
+            <w:r>
               <w:t>Jun 2025</w:t>
             </w:r>
           </w:p>
@@ -3886,6 +4164,108 @@
           </w:tcPr>
           <w:p>
             <w:r>
+              <w:t>Jul 2025</w:t>
+            </w:r>
+          </w:p>
+        </w:tc>
+        <w:tc>
+          <w:tcPr>
+            <w:tcW w:type="dxa" w:w="864"/>
+          </w:tcPr>
+          <w:p>
+            <w:r>
+              <w:t>0.0</w:t>
+            </w:r>
+          </w:p>
+        </w:tc>
+        <w:tc>
+          <w:tcPr>
+            <w:tcW w:type="dxa" w:w="864"/>
+          </w:tcPr>
+          <w:p>
+            <w:r>
+              <w:t>0</w:t>
+            </w:r>
+          </w:p>
+        </w:tc>
+        <w:tc>
+          <w:tcPr>
+            <w:tcW w:type="dxa" w:w="864"/>
+          </w:tcPr>
+          <w:p>
+            <w:r>
+              <w:t>46</w:t>
+            </w:r>
+          </w:p>
+        </w:tc>
+        <w:tc>
+          <w:tcPr>
+            <w:tcW w:type="dxa" w:w="864"/>
+          </w:tcPr>
+          <w:p>
+            <w:r>
+              <w:t>0</w:t>
+            </w:r>
+          </w:p>
+        </w:tc>
+        <w:tc>
+          <w:tcPr>
+            <w:tcW w:type="dxa" w:w="864"/>
+          </w:tcPr>
+          <w:p>
+            <w:r>
+              <w:t>0</w:t>
+            </w:r>
+          </w:p>
+        </w:tc>
+        <w:tc>
+          <w:tcPr>
+            <w:tcW w:type="dxa" w:w="864"/>
+          </w:tcPr>
+          <w:p>
+            <w:r>
+              <w:t>0</w:t>
+            </w:r>
+          </w:p>
+        </w:tc>
+        <w:tc>
+          <w:tcPr>
+            <w:tcW w:type="dxa" w:w="864"/>
+          </w:tcPr>
+          <w:p>
+            <w:r>
+              <w:t>0</w:t>
+            </w:r>
+          </w:p>
+        </w:tc>
+        <w:tc>
+          <w:tcPr>
+            <w:tcW w:type="dxa" w:w="864"/>
+          </w:tcPr>
+          <w:p>
+            <w:r>
+              <w:t>0</w:t>
+            </w:r>
+          </w:p>
+        </w:tc>
+        <w:tc>
+          <w:tcPr>
+            <w:tcW w:type="dxa" w:w="864"/>
+          </w:tcPr>
+          <w:p>
+            <w:r>
+              <w:t>0</w:t>
+            </w:r>
+          </w:p>
+        </w:tc>
+      </w:tr>
+      <w:tr>
+        <w:tc>
+          <w:tcPr>
+            <w:tcW w:type="dxa" w:w="864"/>
+          </w:tcPr>
+          <w:p>
+            <w:r>
               <w:t>Jun 2025</w:t>
             </w:r>
           </w:p>
@@ -5071,6 +5451,108 @@
           </w:tcPr>
           <w:p>
             <w:r>
+              <w:t>Jul 2025</w:t>
+            </w:r>
+          </w:p>
+        </w:tc>
+        <w:tc>
+          <w:tcPr>
+            <w:tcW w:type="dxa" w:w="864"/>
+          </w:tcPr>
+          <w:p>
+            <w:r>
+              <w:t>14</w:t>
+            </w:r>
+          </w:p>
+        </w:tc>
+        <w:tc>
+          <w:tcPr>
+            <w:tcW w:type="dxa" w:w="864"/>
+          </w:tcPr>
+          <w:p>
+            <w:r>
+              <w:t>0</w:t>
+            </w:r>
+          </w:p>
+        </w:tc>
+        <w:tc>
+          <w:tcPr>
+            <w:tcW w:type="dxa" w:w="864"/>
+          </w:tcPr>
+          <w:p>
+            <w:r>
+              <w:t>0</w:t>
+            </w:r>
+          </w:p>
+        </w:tc>
+        <w:tc>
+          <w:tcPr>
+            <w:tcW w:type="dxa" w:w="864"/>
+          </w:tcPr>
+          <w:p>
+            <w:r>
+              <w:t>0</w:t>
+            </w:r>
+          </w:p>
+        </w:tc>
+        <w:tc>
+          <w:tcPr>
+            <w:tcW w:type="dxa" w:w="864"/>
+          </w:tcPr>
+          <w:p>
+            <w:r>
+              <w:t>0</w:t>
+            </w:r>
+          </w:p>
+        </w:tc>
+        <w:tc>
+          <w:tcPr>
+            <w:tcW w:type="dxa" w:w="864"/>
+          </w:tcPr>
+          <w:p>
+            <w:r>
+              <w:t>0</w:t>
+            </w:r>
+          </w:p>
+        </w:tc>
+        <w:tc>
+          <w:tcPr>
+            <w:tcW w:type="dxa" w:w="864"/>
+          </w:tcPr>
+          <w:p>
+            <w:r>
+              <w:t>0</w:t>
+            </w:r>
+          </w:p>
+        </w:tc>
+        <w:tc>
+          <w:tcPr>
+            <w:tcW w:type="dxa" w:w="864"/>
+          </w:tcPr>
+          <w:p>
+            <w:r>
+              <w:t>0</w:t>
+            </w:r>
+          </w:p>
+        </w:tc>
+        <w:tc>
+          <w:tcPr>
+            <w:tcW w:type="dxa" w:w="864"/>
+          </w:tcPr>
+          <w:p>
+            <w:r>
+              <w:t>0</w:t>
+            </w:r>
+          </w:p>
+        </w:tc>
+      </w:tr>
+      <w:tr>
+        <w:tc>
+          <w:tcPr>
+            <w:tcW w:type="dxa" w:w="864"/>
+          </w:tcPr>
+          <w:p>
+            <w:r>
               <w:t>Jun 2025</w:t>
             </w:r>
           </w:p>
@@ -5081,37 +5563,37 @@
           </w:tcPr>
           <w:p>
             <w:r>
-              <w:t>20</w:t>
-            </w:r>
-          </w:p>
-        </w:tc>
-        <w:tc>
-          <w:tcPr>
-            <w:tcW w:type="dxa" w:w="864"/>
-          </w:tcPr>
-          <w:p>
-            <w:r>
-              <w:t>0</w:t>
-            </w:r>
-          </w:p>
-        </w:tc>
-        <w:tc>
-          <w:tcPr>
-            <w:tcW w:type="dxa" w:w="864"/>
-          </w:tcPr>
-          <w:p>
-            <w:r>
-              <w:t>0</w:t>
-            </w:r>
-          </w:p>
-        </w:tc>
-        <w:tc>
-          <w:tcPr>
-            <w:tcW w:type="dxa" w:w="864"/>
-          </w:tcPr>
-          <w:p>
-            <w:r>
-              <w:t>2</w:t>
+              <w:t>26</w:t>
+            </w:r>
+          </w:p>
+        </w:tc>
+        <w:tc>
+          <w:tcPr>
+            <w:tcW w:type="dxa" w:w="864"/>
+          </w:tcPr>
+          <w:p>
+            <w:r>
+              <w:t>0</w:t>
+            </w:r>
+          </w:p>
+        </w:tc>
+        <w:tc>
+          <w:tcPr>
+            <w:tcW w:type="dxa" w:w="864"/>
+          </w:tcPr>
+          <w:p>
+            <w:r>
+              <w:t>0</w:t>
+            </w:r>
+          </w:p>
+        </w:tc>
+        <w:tc>
+          <w:tcPr>
+            <w:tcW w:type="dxa" w:w="864"/>
+          </w:tcPr>
+          <w:p>
+            <w:r>
+              <w:t>3</w:t>
             </w:r>
           </w:p>
         </w:tc>
@@ -5869,97 +6351,97 @@
           </w:tcPr>
           <w:p>
             <w:r>
-              <w:t>3</w:t>
-            </w:r>
-          </w:p>
-        </w:tc>
-        <w:tc>
-          <w:tcPr>
-            <w:tcW w:type="dxa" w:w="785"/>
-          </w:tcPr>
-          <w:p>
-            <w:r>
-              <w:t>0</w:t>
-            </w:r>
-          </w:p>
-        </w:tc>
-        <w:tc>
-          <w:tcPr>
-            <w:tcW w:type="dxa" w:w="785"/>
-          </w:tcPr>
-          <w:p>
-            <w:r>
-              <w:t>0</w:t>
-            </w:r>
-          </w:p>
-        </w:tc>
-        <w:tc>
-          <w:tcPr>
-            <w:tcW w:type="dxa" w:w="785"/>
-          </w:tcPr>
-          <w:p>
-            <w:r>
-              <w:t>0</w:t>
-            </w:r>
-          </w:p>
-        </w:tc>
-        <w:tc>
-          <w:tcPr>
-            <w:tcW w:type="dxa" w:w="785"/>
-          </w:tcPr>
-          <w:p>
-            <w:r>
-              <w:t>0</w:t>
-            </w:r>
-          </w:p>
-        </w:tc>
-        <w:tc>
-          <w:tcPr>
-            <w:tcW w:type="dxa" w:w="785"/>
-          </w:tcPr>
-          <w:p>
-            <w:r>
-              <w:t>0</w:t>
-            </w:r>
-          </w:p>
-        </w:tc>
-        <w:tc>
-          <w:tcPr>
-            <w:tcW w:type="dxa" w:w="785"/>
-          </w:tcPr>
-          <w:p>
-            <w:r>
-              <w:t>0</w:t>
-            </w:r>
-          </w:p>
-        </w:tc>
-        <w:tc>
-          <w:tcPr>
-            <w:tcW w:type="dxa" w:w="785"/>
-          </w:tcPr>
-          <w:p>
-            <w:r>
-              <w:t>0</w:t>
-            </w:r>
-          </w:p>
-        </w:tc>
-        <w:tc>
-          <w:tcPr>
-            <w:tcW w:type="dxa" w:w="785"/>
-          </w:tcPr>
-          <w:p>
-            <w:r>
-              <w:t>0</w:t>
-            </w:r>
-          </w:p>
-        </w:tc>
-        <w:tc>
-          <w:tcPr>
-            <w:tcW w:type="dxa" w:w="785"/>
-          </w:tcPr>
-          <w:p>
-            <w:r>
-              <w:t>3</w:t>
+              <w:t>2</w:t>
+            </w:r>
+          </w:p>
+        </w:tc>
+        <w:tc>
+          <w:tcPr>
+            <w:tcW w:type="dxa" w:w="785"/>
+          </w:tcPr>
+          <w:p>
+            <w:r>
+              <w:t>0</w:t>
+            </w:r>
+          </w:p>
+        </w:tc>
+        <w:tc>
+          <w:tcPr>
+            <w:tcW w:type="dxa" w:w="785"/>
+          </w:tcPr>
+          <w:p>
+            <w:r>
+              <w:t>0</w:t>
+            </w:r>
+          </w:p>
+        </w:tc>
+        <w:tc>
+          <w:tcPr>
+            <w:tcW w:type="dxa" w:w="785"/>
+          </w:tcPr>
+          <w:p>
+            <w:r>
+              <w:t>0</w:t>
+            </w:r>
+          </w:p>
+        </w:tc>
+        <w:tc>
+          <w:tcPr>
+            <w:tcW w:type="dxa" w:w="785"/>
+          </w:tcPr>
+          <w:p>
+            <w:r>
+              <w:t>0</w:t>
+            </w:r>
+          </w:p>
+        </w:tc>
+        <w:tc>
+          <w:tcPr>
+            <w:tcW w:type="dxa" w:w="785"/>
+          </w:tcPr>
+          <w:p>
+            <w:r>
+              <w:t>0</w:t>
+            </w:r>
+          </w:p>
+        </w:tc>
+        <w:tc>
+          <w:tcPr>
+            <w:tcW w:type="dxa" w:w="785"/>
+          </w:tcPr>
+          <w:p>
+            <w:r>
+              <w:t>0</w:t>
+            </w:r>
+          </w:p>
+        </w:tc>
+        <w:tc>
+          <w:tcPr>
+            <w:tcW w:type="dxa" w:w="785"/>
+          </w:tcPr>
+          <w:p>
+            <w:r>
+              <w:t>0</w:t>
+            </w:r>
+          </w:p>
+        </w:tc>
+        <w:tc>
+          <w:tcPr>
+            <w:tcW w:type="dxa" w:w="785"/>
+          </w:tcPr>
+          <w:p>
+            <w:r>
+              <w:t>0</w:t>
+            </w:r>
+          </w:p>
+        </w:tc>
+        <w:tc>
+          <w:tcPr>
+            <w:tcW w:type="dxa" w:w="785"/>
+          </w:tcPr>
+          <w:p>
+            <w:r>
+              <w:t>2</w:t>
             </w:r>
           </w:p>
         </w:tc>
@@ -5981,97 +6463,97 @@
           </w:tcPr>
           <w:p>
             <w:r>
-              <w:t>3</w:t>
-            </w:r>
-          </w:p>
-        </w:tc>
-        <w:tc>
-          <w:tcPr>
-            <w:tcW w:type="dxa" w:w="785"/>
-          </w:tcPr>
-          <w:p>
-            <w:r>
-              <w:t>0</w:t>
-            </w:r>
-          </w:p>
-        </w:tc>
-        <w:tc>
-          <w:tcPr>
-            <w:tcW w:type="dxa" w:w="785"/>
-          </w:tcPr>
-          <w:p>
-            <w:r>
-              <w:t>0</w:t>
-            </w:r>
-          </w:p>
-        </w:tc>
-        <w:tc>
-          <w:tcPr>
-            <w:tcW w:type="dxa" w:w="785"/>
-          </w:tcPr>
-          <w:p>
-            <w:r>
-              <w:t>0</w:t>
-            </w:r>
-          </w:p>
-        </w:tc>
-        <w:tc>
-          <w:tcPr>
-            <w:tcW w:type="dxa" w:w="785"/>
-          </w:tcPr>
-          <w:p>
-            <w:r>
-              <w:t>0</w:t>
-            </w:r>
-          </w:p>
-        </w:tc>
-        <w:tc>
-          <w:tcPr>
-            <w:tcW w:type="dxa" w:w="785"/>
-          </w:tcPr>
-          <w:p>
-            <w:r>
-              <w:t>0</w:t>
-            </w:r>
-          </w:p>
-        </w:tc>
-        <w:tc>
-          <w:tcPr>
-            <w:tcW w:type="dxa" w:w="785"/>
-          </w:tcPr>
-          <w:p>
-            <w:r>
-              <w:t>0</w:t>
-            </w:r>
-          </w:p>
-        </w:tc>
-        <w:tc>
-          <w:tcPr>
-            <w:tcW w:type="dxa" w:w="785"/>
-          </w:tcPr>
-          <w:p>
-            <w:r>
-              <w:t>0</w:t>
-            </w:r>
-          </w:p>
-        </w:tc>
-        <w:tc>
-          <w:tcPr>
-            <w:tcW w:type="dxa" w:w="785"/>
-          </w:tcPr>
-          <w:p>
-            <w:r>
-              <w:t>0</w:t>
-            </w:r>
-          </w:p>
-        </w:tc>
-        <w:tc>
-          <w:tcPr>
-            <w:tcW w:type="dxa" w:w="785"/>
-          </w:tcPr>
-          <w:p>
-            <w:r>
-              <w:t>3</w:t>
+              <w:t>2</w:t>
+            </w:r>
+          </w:p>
+        </w:tc>
+        <w:tc>
+          <w:tcPr>
+            <w:tcW w:type="dxa" w:w="785"/>
+          </w:tcPr>
+          <w:p>
+            <w:r>
+              <w:t>0</w:t>
+            </w:r>
+          </w:p>
+        </w:tc>
+        <w:tc>
+          <w:tcPr>
+            <w:tcW w:type="dxa" w:w="785"/>
+          </w:tcPr>
+          <w:p>
+            <w:r>
+              <w:t>0</w:t>
+            </w:r>
+          </w:p>
+        </w:tc>
+        <w:tc>
+          <w:tcPr>
+            <w:tcW w:type="dxa" w:w="785"/>
+          </w:tcPr>
+          <w:p>
+            <w:r>
+              <w:t>0</w:t>
+            </w:r>
+          </w:p>
+        </w:tc>
+        <w:tc>
+          <w:tcPr>
+            <w:tcW w:type="dxa" w:w="785"/>
+          </w:tcPr>
+          <w:p>
+            <w:r>
+              <w:t>0</w:t>
+            </w:r>
+          </w:p>
+        </w:tc>
+        <w:tc>
+          <w:tcPr>
+            <w:tcW w:type="dxa" w:w="785"/>
+          </w:tcPr>
+          <w:p>
+            <w:r>
+              <w:t>0</w:t>
+            </w:r>
+          </w:p>
+        </w:tc>
+        <w:tc>
+          <w:tcPr>
+            <w:tcW w:type="dxa" w:w="785"/>
+          </w:tcPr>
+          <w:p>
+            <w:r>
+              <w:t>0</w:t>
+            </w:r>
+          </w:p>
+        </w:tc>
+        <w:tc>
+          <w:tcPr>
+            <w:tcW w:type="dxa" w:w="785"/>
+          </w:tcPr>
+          <w:p>
+            <w:r>
+              <w:t>0</w:t>
+            </w:r>
+          </w:p>
+        </w:tc>
+        <w:tc>
+          <w:tcPr>
+            <w:tcW w:type="dxa" w:w="785"/>
+          </w:tcPr>
+          <w:p>
+            <w:r>
+              <w:t>0</w:t>
+            </w:r>
+          </w:p>
+        </w:tc>
+        <w:tc>
+          <w:tcPr>
+            <w:tcW w:type="dxa" w:w="785"/>
+          </w:tcPr>
+          <w:p>
+            <w:r>
+              <w:t>2</w:t>
             </w:r>
           </w:p>
         </w:tc>
@@ -6123,67 +6605,67 @@
           </w:tcPr>
           <w:p>
             <w:r>
-              <w:t>1</w:t>
-            </w:r>
-          </w:p>
-        </w:tc>
-        <w:tc>
-          <w:tcPr>
-            <w:tcW w:type="dxa" w:w="785"/>
-          </w:tcPr>
-          <w:p>
-            <w:r>
-              <w:t>0</w:t>
-            </w:r>
-          </w:p>
-        </w:tc>
-        <w:tc>
-          <w:tcPr>
-            <w:tcW w:type="dxa" w:w="785"/>
-          </w:tcPr>
-          <w:p>
-            <w:r>
-              <w:t>0</w:t>
-            </w:r>
-          </w:p>
-        </w:tc>
-        <w:tc>
-          <w:tcPr>
-            <w:tcW w:type="dxa" w:w="785"/>
-          </w:tcPr>
-          <w:p>
-            <w:r>
-              <w:t>0</w:t>
-            </w:r>
-          </w:p>
-        </w:tc>
-        <w:tc>
-          <w:tcPr>
-            <w:tcW w:type="dxa" w:w="785"/>
-          </w:tcPr>
-          <w:p>
-            <w:r>
-              <w:t>0</w:t>
-            </w:r>
-          </w:p>
-        </w:tc>
-        <w:tc>
-          <w:tcPr>
-            <w:tcW w:type="dxa" w:w="785"/>
-          </w:tcPr>
-          <w:p>
-            <w:r>
-              <w:t>0</w:t>
-            </w:r>
-          </w:p>
-        </w:tc>
-        <w:tc>
-          <w:tcPr>
-            <w:tcW w:type="dxa" w:w="785"/>
-          </w:tcPr>
-          <w:p>
-            <w:r>
-              <w:t>3</w:t>
+              <w:t>0</w:t>
+            </w:r>
+          </w:p>
+        </w:tc>
+        <w:tc>
+          <w:tcPr>
+            <w:tcW w:type="dxa" w:w="785"/>
+          </w:tcPr>
+          <w:p>
+            <w:r>
+              <w:t>0</w:t>
+            </w:r>
+          </w:p>
+        </w:tc>
+        <w:tc>
+          <w:tcPr>
+            <w:tcW w:type="dxa" w:w="785"/>
+          </w:tcPr>
+          <w:p>
+            <w:r>
+              <w:t>0</w:t>
+            </w:r>
+          </w:p>
+        </w:tc>
+        <w:tc>
+          <w:tcPr>
+            <w:tcW w:type="dxa" w:w="785"/>
+          </w:tcPr>
+          <w:p>
+            <w:r>
+              <w:t>0</w:t>
+            </w:r>
+          </w:p>
+        </w:tc>
+        <w:tc>
+          <w:tcPr>
+            <w:tcW w:type="dxa" w:w="785"/>
+          </w:tcPr>
+          <w:p>
+            <w:r>
+              <w:t>0</w:t>
+            </w:r>
+          </w:p>
+        </w:tc>
+        <w:tc>
+          <w:tcPr>
+            <w:tcW w:type="dxa" w:w="785"/>
+          </w:tcPr>
+          <w:p>
+            <w:r>
+              <w:t>0</w:t>
+            </w:r>
+          </w:p>
+        </w:tc>
+        <w:tc>
+          <w:tcPr>
+            <w:tcW w:type="dxa" w:w="785"/>
+          </w:tcPr>
+          <w:p>
+            <w:r>
+              <w:t>2</w:t>
             </w:r>
           </w:p>
         </w:tc>
@@ -6205,97 +6687,97 @@
           </w:tcPr>
           <w:p>
             <w:r>
-              <w:t>3</w:t>
-            </w:r>
-          </w:p>
-        </w:tc>
-        <w:tc>
-          <w:tcPr>
-            <w:tcW w:type="dxa" w:w="785"/>
-          </w:tcPr>
-          <w:p>
-            <w:r>
-              <w:t>0</w:t>
-            </w:r>
-          </w:p>
-        </w:tc>
-        <w:tc>
-          <w:tcPr>
-            <w:tcW w:type="dxa" w:w="785"/>
-          </w:tcPr>
-          <w:p>
-            <w:r>
-              <w:t>0</w:t>
-            </w:r>
-          </w:p>
-        </w:tc>
-        <w:tc>
-          <w:tcPr>
-            <w:tcW w:type="dxa" w:w="785"/>
-          </w:tcPr>
-          <w:p>
-            <w:r>
-              <w:t>0</w:t>
-            </w:r>
-          </w:p>
-        </w:tc>
-        <w:tc>
-          <w:tcPr>
-            <w:tcW w:type="dxa" w:w="785"/>
-          </w:tcPr>
-          <w:p>
-            <w:r>
-              <w:t>0</w:t>
-            </w:r>
-          </w:p>
-        </w:tc>
-        <w:tc>
-          <w:tcPr>
-            <w:tcW w:type="dxa" w:w="785"/>
-          </w:tcPr>
-          <w:p>
-            <w:r>
-              <w:t>0</w:t>
-            </w:r>
-          </w:p>
-        </w:tc>
-        <w:tc>
-          <w:tcPr>
-            <w:tcW w:type="dxa" w:w="785"/>
-          </w:tcPr>
-          <w:p>
-            <w:r>
-              <w:t>0</w:t>
-            </w:r>
-          </w:p>
-        </w:tc>
-        <w:tc>
-          <w:tcPr>
-            <w:tcW w:type="dxa" w:w="785"/>
-          </w:tcPr>
-          <w:p>
-            <w:r>
-              <w:t>0</w:t>
-            </w:r>
-          </w:p>
-        </w:tc>
-        <w:tc>
-          <w:tcPr>
-            <w:tcW w:type="dxa" w:w="785"/>
-          </w:tcPr>
-          <w:p>
-            <w:r>
-              <w:t>0</w:t>
-            </w:r>
-          </w:p>
-        </w:tc>
-        <w:tc>
-          <w:tcPr>
-            <w:tcW w:type="dxa" w:w="785"/>
-          </w:tcPr>
-          <w:p>
-            <w:r>
-              <w:t>3</w:t>
+              <w:t>2</w:t>
+            </w:r>
+          </w:p>
+        </w:tc>
+        <w:tc>
+          <w:tcPr>
+            <w:tcW w:type="dxa" w:w="785"/>
+          </w:tcPr>
+          <w:p>
+            <w:r>
+              <w:t>0</w:t>
+            </w:r>
+          </w:p>
+        </w:tc>
+        <w:tc>
+          <w:tcPr>
+            <w:tcW w:type="dxa" w:w="785"/>
+          </w:tcPr>
+          <w:p>
+            <w:r>
+              <w:t>0</w:t>
+            </w:r>
+          </w:p>
+        </w:tc>
+        <w:tc>
+          <w:tcPr>
+            <w:tcW w:type="dxa" w:w="785"/>
+          </w:tcPr>
+          <w:p>
+            <w:r>
+              <w:t>0</w:t>
+            </w:r>
+          </w:p>
+        </w:tc>
+        <w:tc>
+          <w:tcPr>
+            <w:tcW w:type="dxa" w:w="785"/>
+          </w:tcPr>
+          <w:p>
+            <w:r>
+              <w:t>0</w:t>
+            </w:r>
+          </w:p>
+        </w:tc>
+        <w:tc>
+          <w:tcPr>
+            <w:tcW w:type="dxa" w:w="785"/>
+          </w:tcPr>
+          <w:p>
+            <w:r>
+              <w:t>0</w:t>
+            </w:r>
+          </w:p>
+        </w:tc>
+        <w:tc>
+          <w:tcPr>
+            <w:tcW w:type="dxa" w:w="785"/>
+          </w:tcPr>
+          <w:p>
+            <w:r>
+              <w:t>0</w:t>
+            </w:r>
+          </w:p>
+        </w:tc>
+        <w:tc>
+          <w:tcPr>
+            <w:tcW w:type="dxa" w:w="785"/>
+          </w:tcPr>
+          <w:p>
+            <w:r>
+              <w:t>0</w:t>
+            </w:r>
+          </w:p>
+        </w:tc>
+        <w:tc>
+          <w:tcPr>
+            <w:tcW w:type="dxa" w:w="785"/>
+          </w:tcPr>
+          <w:p>
+            <w:r>
+              <w:t>0</w:t>
+            </w:r>
+          </w:p>
+        </w:tc>
+        <w:tc>
+          <w:tcPr>
+            <w:tcW w:type="dxa" w:w="785"/>
+          </w:tcPr>
+          <w:p>
+            <w:r>
+              <w:t>2</w:t>
             </w:r>
           </w:p>
         </w:tc>
@@ -6317,97 +6799,97 @@
           </w:tcPr>
           <w:p>
             <w:r>
-              <w:t>3</w:t>
-            </w:r>
-          </w:p>
-        </w:tc>
-        <w:tc>
-          <w:tcPr>
-            <w:tcW w:type="dxa" w:w="785"/>
-          </w:tcPr>
-          <w:p>
-            <w:r>
-              <w:t>0</w:t>
-            </w:r>
-          </w:p>
-        </w:tc>
-        <w:tc>
-          <w:tcPr>
-            <w:tcW w:type="dxa" w:w="785"/>
-          </w:tcPr>
-          <w:p>
-            <w:r>
-              <w:t>0</w:t>
-            </w:r>
-          </w:p>
-        </w:tc>
-        <w:tc>
-          <w:tcPr>
-            <w:tcW w:type="dxa" w:w="785"/>
-          </w:tcPr>
-          <w:p>
-            <w:r>
-              <w:t>1</w:t>
-            </w:r>
-          </w:p>
-        </w:tc>
-        <w:tc>
-          <w:tcPr>
-            <w:tcW w:type="dxa" w:w="785"/>
-          </w:tcPr>
-          <w:p>
-            <w:r>
-              <w:t>0</w:t>
-            </w:r>
-          </w:p>
-        </w:tc>
-        <w:tc>
-          <w:tcPr>
-            <w:tcW w:type="dxa" w:w="785"/>
-          </w:tcPr>
-          <w:p>
-            <w:r>
-              <w:t>0</w:t>
-            </w:r>
-          </w:p>
-        </w:tc>
-        <w:tc>
-          <w:tcPr>
-            <w:tcW w:type="dxa" w:w="785"/>
-          </w:tcPr>
-          <w:p>
-            <w:r>
-              <w:t>0</w:t>
-            </w:r>
-          </w:p>
-        </w:tc>
-        <w:tc>
-          <w:tcPr>
-            <w:tcW w:type="dxa" w:w="785"/>
-          </w:tcPr>
-          <w:p>
-            <w:r>
-              <w:t>0</w:t>
-            </w:r>
-          </w:p>
-        </w:tc>
-        <w:tc>
-          <w:tcPr>
-            <w:tcW w:type="dxa" w:w="785"/>
-          </w:tcPr>
-          <w:p>
-            <w:r>
-              <w:t>0</w:t>
-            </w:r>
-          </w:p>
-        </w:tc>
-        <w:tc>
-          <w:tcPr>
-            <w:tcW w:type="dxa" w:w="785"/>
-          </w:tcPr>
-          <w:p>
-            <w:r>
-              <w:t>4</w:t>
+              <w:t>2</w:t>
+            </w:r>
+          </w:p>
+        </w:tc>
+        <w:tc>
+          <w:tcPr>
+            <w:tcW w:type="dxa" w:w="785"/>
+          </w:tcPr>
+          <w:p>
+            <w:r>
+              <w:t>0</w:t>
+            </w:r>
+          </w:p>
+        </w:tc>
+        <w:tc>
+          <w:tcPr>
+            <w:tcW w:type="dxa" w:w="785"/>
+          </w:tcPr>
+          <w:p>
+            <w:r>
+              <w:t>0</w:t>
+            </w:r>
+          </w:p>
+        </w:tc>
+        <w:tc>
+          <w:tcPr>
+            <w:tcW w:type="dxa" w:w="785"/>
+          </w:tcPr>
+          <w:p>
+            <w:r>
+              <w:t>0</w:t>
+            </w:r>
+          </w:p>
+        </w:tc>
+        <w:tc>
+          <w:tcPr>
+            <w:tcW w:type="dxa" w:w="785"/>
+          </w:tcPr>
+          <w:p>
+            <w:r>
+              <w:t>0</w:t>
+            </w:r>
+          </w:p>
+        </w:tc>
+        <w:tc>
+          <w:tcPr>
+            <w:tcW w:type="dxa" w:w="785"/>
+          </w:tcPr>
+          <w:p>
+            <w:r>
+              <w:t>0</w:t>
+            </w:r>
+          </w:p>
+        </w:tc>
+        <w:tc>
+          <w:tcPr>
+            <w:tcW w:type="dxa" w:w="785"/>
+          </w:tcPr>
+          <w:p>
+            <w:r>
+              <w:t>0</w:t>
+            </w:r>
+          </w:p>
+        </w:tc>
+        <w:tc>
+          <w:tcPr>
+            <w:tcW w:type="dxa" w:w="785"/>
+          </w:tcPr>
+          <w:p>
+            <w:r>
+              <w:t>0</w:t>
+            </w:r>
+          </w:p>
+        </w:tc>
+        <w:tc>
+          <w:tcPr>
+            <w:tcW w:type="dxa" w:w="785"/>
+          </w:tcPr>
+          <w:p>
+            <w:r>
+              <w:t>0</w:t>
+            </w:r>
+          </w:p>
+        </w:tc>
+        <w:tc>
+          <w:tcPr>
+            <w:tcW w:type="dxa" w:w="785"/>
+          </w:tcPr>
+          <w:p>
+            <w:r>
+              <w:t>2</w:t>
             </w:r>
           </w:p>
         </w:tc>
@@ -6429,97 +6911,97 @@
           </w:tcPr>
           <w:p>
             <w:r>
-              <w:t>3</w:t>
-            </w:r>
-          </w:p>
-        </w:tc>
-        <w:tc>
-          <w:tcPr>
-            <w:tcW w:type="dxa" w:w="785"/>
-          </w:tcPr>
-          <w:p>
-            <w:r>
-              <w:t>0</w:t>
-            </w:r>
-          </w:p>
-        </w:tc>
-        <w:tc>
-          <w:tcPr>
-            <w:tcW w:type="dxa" w:w="785"/>
-          </w:tcPr>
-          <w:p>
-            <w:r>
-              <w:t>0</w:t>
-            </w:r>
-          </w:p>
-        </w:tc>
-        <w:tc>
-          <w:tcPr>
-            <w:tcW w:type="dxa" w:w="785"/>
-          </w:tcPr>
-          <w:p>
-            <w:r>
-              <w:t>0</w:t>
-            </w:r>
-          </w:p>
-        </w:tc>
-        <w:tc>
-          <w:tcPr>
-            <w:tcW w:type="dxa" w:w="785"/>
-          </w:tcPr>
-          <w:p>
-            <w:r>
-              <w:t>0</w:t>
-            </w:r>
-          </w:p>
-        </w:tc>
-        <w:tc>
-          <w:tcPr>
-            <w:tcW w:type="dxa" w:w="785"/>
-          </w:tcPr>
-          <w:p>
-            <w:r>
-              <w:t>0</w:t>
-            </w:r>
-          </w:p>
-        </w:tc>
-        <w:tc>
-          <w:tcPr>
-            <w:tcW w:type="dxa" w:w="785"/>
-          </w:tcPr>
-          <w:p>
-            <w:r>
-              <w:t>0</w:t>
-            </w:r>
-          </w:p>
-        </w:tc>
-        <w:tc>
-          <w:tcPr>
-            <w:tcW w:type="dxa" w:w="785"/>
-          </w:tcPr>
-          <w:p>
-            <w:r>
-              <w:t>0</w:t>
-            </w:r>
-          </w:p>
-        </w:tc>
-        <w:tc>
-          <w:tcPr>
-            <w:tcW w:type="dxa" w:w="785"/>
-          </w:tcPr>
-          <w:p>
-            <w:r>
-              <w:t>0</w:t>
-            </w:r>
-          </w:p>
-        </w:tc>
-        <w:tc>
-          <w:tcPr>
-            <w:tcW w:type="dxa" w:w="785"/>
-          </w:tcPr>
-          <w:p>
-            <w:r>
-              <w:t>3</w:t>
+              <w:t>2</w:t>
+            </w:r>
+          </w:p>
+        </w:tc>
+        <w:tc>
+          <w:tcPr>
+            <w:tcW w:type="dxa" w:w="785"/>
+          </w:tcPr>
+          <w:p>
+            <w:r>
+              <w:t>0</w:t>
+            </w:r>
+          </w:p>
+        </w:tc>
+        <w:tc>
+          <w:tcPr>
+            <w:tcW w:type="dxa" w:w="785"/>
+          </w:tcPr>
+          <w:p>
+            <w:r>
+              <w:t>0</w:t>
+            </w:r>
+          </w:p>
+        </w:tc>
+        <w:tc>
+          <w:tcPr>
+            <w:tcW w:type="dxa" w:w="785"/>
+          </w:tcPr>
+          <w:p>
+            <w:r>
+              <w:t>0</w:t>
+            </w:r>
+          </w:p>
+        </w:tc>
+        <w:tc>
+          <w:tcPr>
+            <w:tcW w:type="dxa" w:w="785"/>
+          </w:tcPr>
+          <w:p>
+            <w:r>
+              <w:t>0</w:t>
+            </w:r>
+          </w:p>
+        </w:tc>
+        <w:tc>
+          <w:tcPr>
+            <w:tcW w:type="dxa" w:w="785"/>
+          </w:tcPr>
+          <w:p>
+            <w:r>
+              <w:t>0</w:t>
+            </w:r>
+          </w:p>
+        </w:tc>
+        <w:tc>
+          <w:tcPr>
+            <w:tcW w:type="dxa" w:w="785"/>
+          </w:tcPr>
+          <w:p>
+            <w:r>
+              <w:t>0</w:t>
+            </w:r>
+          </w:p>
+        </w:tc>
+        <w:tc>
+          <w:tcPr>
+            <w:tcW w:type="dxa" w:w="785"/>
+          </w:tcPr>
+          <w:p>
+            <w:r>
+              <w:t>0</w:t>
+            </w:r>
+          </w:p>
+        </w:tc>
+        <w:tc>
+          <w:tcPr>
+            <w:tcW w:type="dxa" w:w="785"/>
+          </w:tcPr>
+          <w:p>
+            <w:r>
+              <w:t>0</w:t>
+            </w:r>
+          </w:p>
+        </w:tc>
+        <w:tc>
+          <w:tcPr>
+            <w:tcW w:type="dxa" w:w="785"/>
+          </w:tcPr>
+          <w:p>
+            <w:r>
+              <w:t>2</w:t>
             </w:r>
           </w:p>
         </w:tc>
@@ -6541,97 +7023,97 @@
           </w:tcPr>
           <w:p>
             <w:r>
-              <w:t>3</w:t>
-            </w:r>
-          </w:p>
-        </w:tc>
-        <w:tc>
-          <w:tcPr>
-            <w:tcW w:type="dxa" w:w="785"/>
-          </w:tcPr>
-          <w:p>
-            <w:r>
-              <w:t>0</w:t>
-            </w:r>
-          </w:p>
-        </w:tc>
-        <w:tc>
-          <w:tcPr>
-            <w:tcW w:type="dxa" w:w="785"/>
-          </w:tcPr>
-          <w:p>
-            <w:r>
-              <w:t>0</w:t>
-            </w:r>
-          </w:p>
-        </w:tc>
-        <w:tc>
-          <w:tcPr>
-            <w:tcW w:type="dxa" w:w="785"/>
-          </w:tcPr>
-          <w:p>
-            <w:r>
-              <w:t>0</w:t>
-            </w:r>
-          </w:p>
-        </w:tc>
-        <w:tc>
-          <w:tcPr>
-            <w:tcW w:type="dxa" w:w="785"/>
-          </w:tcPr>
-          <w:p>
-            <w:r>
-              <w:t>0</w:t>
-            </w:r>
-          </w:p>
-        </w:tc>
-        <w:tc>
-          <w:tcPr>
-            <w:tcW w:type="dxa" w:w="785"/>
-          </w:tcPr>
-          <w:p>
-            <w:r>
-              <w:t>0</w:t>
-            </w:r>
-          </w:p>
-        </w:tc>
-        <w:tc>
-          <w:tcPr>
-            <w:tcW w:type="dxa" w:w="785"/>
-          </w:tcPr>
-          <w:p>
-            <w:r>
-              <w:t>0</w:t>
-            </w:r>
-          </w:p>
-        </w:tc>
-        <w:tc>
-          <w:tcPr>
-            <w:tcW w:type="dxa" w:w="785"/>
-          </w:tcPr>
-          <w:p>
-            <w:r>
-              <w:t>0</w:t>
-            </w:r>
-          </w:p>
-        </w:tc>
-        <w:tc>
-          <w:tcPr>
-            <w:tcW w:type="dxa" w:w="785"/>
-          </w:tcPr>
-          <w:p>
-            <w:r>
-              <w:t>0</w:t>
-            </w:r>
-          </w:p>
-        </w:tc>
-        <w:tc>
-          <w:tcPr>
-            <w:tcW w:type="dxa" w:w="785"/>
-          </w:tcPr>
-          <w:p>
-            <w:r>
-              <w:t>3</w:t>
+              <w:t>2</w:t>
+            </w:r>
+          </w:p>
+        </w:tc>
+        <w:tc>
+          <w:tcPr>
+            <w:tcW w:type="dxa" w:w="785"/>
+          </w:tcPr>
+          <w:p>
+            <w:r>
+              <w:t>0</w:t>
+            </w:r>
+          </w:p>
+        </w:tc>
+        <w:tc>
+          <w:tcPr>
+            <w:tcW w:type="dxa" w:w="785"/>
+          </w:tcPr>
+          <w:p>
+            <w:r>
+              <w:t>0</w:t>
+            </w:r>
+          </w:p>
+        </w:tc>
+        <w:tc>
+          <w:tcPr>
+            <w:tcW w:type="dxa" w:w="785"/>
+          </w:tcPr>
+          <w:p>
+            <w:r>
+              <w:t>0</w:t>
+            </w:r>
+          </w:p>
+        </w:tc>
+        <w:tc>
+          <w:tcPr>
+            <w:tcW w:type="dxa" w:w="785"/>
+          </w:tcPr>
+          <w:p>
+            <w:r>
+              <w:t>0</w:t>
+            </w:r>
+          </w:p>
+        </w:tc>
+        <w:tc>
+          <w:tcPr>
+            <w:tcW w:type="dxa" w:w="785"/>
+          </w:tcPr>
+          <w:p>
+            <w:r>
+              <w:t>0</w:t>
+            </w:r>
+          </w:p>
+        </w:tc>
+        <w:tc>
+          <w:tcPr>
+            <w:tcW w:type="dxa" w:w="785"/>
+          </w:tcPr>
+          <w:p>
+            <w:r>
+              <w:t>0</w:t>
+            </w:r>
+          </w:p>
+        </w:tc>
+        <w:tc>
+          <w:tcPr>
+            <w:tcW w:type="dxa" w:w="785"/>
+          </w:tcPr>
+          <w:p>
+            <w:r>
+              <w:t>0</w:t>
+            </w:r>
+          </w:p>
+        </w:tc>
+        <w:tc>
+          <w:tcPr>
+            <w:tcW w:type="dxa" w:w="785"/>
+          </w:tcPr>
+          <w:p>
+            <w:r>
+              <w:t>0</w:t>
+            </w:r>
+          </w:p>
+        </w:tc>
+        <w:tc>
+          <w:tcPr>
+            <w:tcW w:type="dxa" w:w="785"/>
+          </w:tcPr>
+          <w:p>
+            <w:r>
+              <w:t>2</w:t>
             </w:r>
           </w:p>
         </w:tc>
@@ -7267,6 +7749,118 @@
           </w:tcPr>
           <w:p>
             <w:r>
+              <w:t>Jul 2025</w:t>
+            </w:r>
+          </w:p>
+        </w:tc>
+        <w:tc>
+          <w:tcPr>
+            <w:tcW w:type="dxa" w:w="785"/>
+          </w:tcPr>
+          <w:p>
+            <w:r>
+              <w:t>589.0</w:t>
+            </w:r>
+          </w:p>
+        </w:tc>
+        <w:tc>
+          <w:tcPr>
+            <w:tcW w:type="dxa" w:w="785"/>
+          </w:tcPr>
+          <w:p>
+            <w:r>
+              <w:t>1225.0</w:t>
+            </w:r>
+          </w:p>
+        </w:tc>
+        <w:tc>
+          <w:tcPr>
+            <w:tcW w:type="dxa" w:w="785"/>
+          </w:tcPr>
+          <w:p>
+            <w:r>
+              <w:t>687</w:t>
+            </w:r>
+          </w:p>
+        </w:tc>
+        <w:tc>
+          <w:tcPr>
+            <w:tcW w:type="dxa" w:w="785"/>
+          </w:tcPr>
+          <w:p>
+            <w:r>
+              <w:t>636.0</w:t>
+            </w:r>
+          </w:p>
+        </w:tc>
+        <w:tc>
+          <w:tcPr>
+            <w:tcW w:type="dxa" w:w="785"/>
+          </w:tcPr>
+          <w:p>
+            <w:r>
+              <w:t>130.0</w:t>
+            </w:r>
+          </w:p>
+        </w:tc>
+        <w:tc>
+          <w:tcPr>
+            <w:tcW w:type="dxa" w:w="785"/>
+          </w:tcPr>
+          <w:p>
+            <w:r>
+              <w:t>4.0</w:t>
+            </w:r>
+          </w:p>
+        </w:tc>
+        <w:tc>
+          <w:tcPr>
+            <w:tcW w:type="dxa" w:w="785"/>
+          </w:tcPr>
+          <w:p>
+            <w:r>
+              <w:t>3.0</w:t>
+            </w:r>
+          </w:p>
+        </w:tc>
+        <w:tc>
+          <w:tcPr>
+            <w:tcW w:type="dxa" w:w="785"/>
+          </w:tcPr>
+          <w:p>
+            <w:r>
+              <w:t>0.0</w:t>
+            </w:r>
+          </w:p>
+        </w:tc>
+        <w:tc>
+          <w:tcPr>
+            <w:tcW w:type="dxa" w:w="785"/>
+          </w:tcPr>
+          <w:p>
+            <w:r>
+              <w:t>20.0</w:t>
+            </w:r>
+          </w:p>
+        </w:tc>
+        <w:tc>
+          <w:tcPr>
+            <w:tcW w:type="dxa" w:w="785"/>
+          </w:tcPr>
+          <w:p>
+            <w:r>
+              <w:t>0</w:t>
+            </w:r>
+          </w:p>
+        </w:tc>
+      </w:tr>
+      <w:tr>
+        <w:tc>
+          <w:tcPr>
+            <w:tcW w:type="dxa" w:w="785"/>
+          </w:tcPr>
+          <w:p>
+            <w:r>
               <w:t>Jun 2025</w:t>
             </w:r>
           </w:p>
@@ -7277,67 +7871,67 @@
           </w:tcPr>
           <w:p>
             <w:r>
-              <w:t>1096.0</w:t>
-            </w:r>
-          </w:p>
-        </w:tc>
-        <w:tc>
-          <w:tcPr>
-            <w:tcW w:type="dxa" w:w="785"/>
-          </w:tcPr>
-          <w:p>
-            <w:r>
-              <w:t>1428.0</w:t>
-            </w:r>
-          </w:p>
-        </w:tc>
-        <w:tc>
-          <w:tcPr>
-            <w:tcW w:type="dxa" w:w="785"/>
-          </w:tcPr>
-          <w:p>
-            <w:r>
-              <w:t>1432</w:t>
-            </w:r>
-          </w:p>
-        </w:tc>
-        <w:tc>
-          <w:tcPr>
-            <w:tcW w:type="dxa" w:w="785"/>
-          </w:tcPr>
-          <w:p>
-            <w:r>
-              <w:t>1217.0</w:t>
-            </w:r>
-          </w:p>
-        </w:tc>
-        <w:tc>
-          <w:tcPr>
-            <w:tcW w:type="dxa" w:w="785"/>
-          </w:tcPr>
-          <w:p>
-            <w:r>
-              <w:t>197.0</w:t>
-            </w:r>
-          </w:p>
-        </w:tc>
-        <w:tc>
-          <w:tcPr>
-            <w:tcW w:type="dxa" w:w="785"/>
-          </w:tcPr>
-          <w:p>
-            <w:r>
-              <w:t>2.0</w:t>
-            </w:r>
-          </w:p>
-        </w:tc>
-        <w:tc>
-          <w:tcPr>
-            <w:tcW w:type="dxa" w:w="785"/>
-          </w:tcPr>
-          <w:p>
-            <w:r>
-              <w:t>6.0</w:t>
+              <w:t>1466.0</w:t>
+            </w:r>
+          </w:p>
+        </w:tc>
+        <w:tc>
+          <w:tcPr>
+            <w:tcW w:type="dxa" w:w="785"/>
+          </w:tcPr>
+          <w:p>
+            <w:r>
+              <w:t>2188.0</w:t>
+            </w:r>
+          </w:p>
+        </w:tc>
+        <w:tc>
+          <w:tcPr>
+            <w:tcW w:type="dxa" w:w="785"/>
+          </w:tcPr>
+          <w:p>
+            <w:r>
+              <w:t>1972</w:t>
+            </w:r>
+          </w:p>
+        </w:tc>
+        <w:tc>
+          <w:tcPr>
+            <w:tcW w:type="dxa" w:w="785"/>
+          </w:tcPr>
+          <w:p>
+            <w:r>
+              <w:t>1510.0</w:t>
+            </w:r>
+          </w:p>
+        </w:tc>
+        <w:tc>
+          <w:tcPr>
+            <w:tcW w:type="dxa" w:w="785"/>
+          </w:tcPr>
+          <w:p>
+            <w:r>
+              <w:t>310.0</w:t>
+            </w:r>
+          </w:p>
+        </w:tc>
+        <w:tc>
+          <w:tcPr>
+            <w:tcW w:type="dxa" w:w="785"/>
+          </w:tcPr>
+          <w:p>
+            <w:r>
+              <w:t>3.0</w:t>
+            </w:r>
+          </w:p>
+        </w:tc>
+        <w:tc>
+          <w:tcPr>
+            <w:tcW w:type="dxa" w:w="785"/>
+          </w:tcPr>
+          <w:p>
+            <w:r>
+              <w:t>8.0</w:t>
             </w:r>
           </w:p>
         </w:tc>
@@ -7357,17 +7951,17 @@
           </w:tcPr>
           <w:p>
             <w:r>
-              <w:t>38.0</w:t>
-            </w:r>
-          </w:p>
-        </w:tc>
-        <w:tc>
-          <w:tcPr>
-            <w:tcW w:type="dxa" w:w="785"/>
-          </w:tcPr>
-          <w:p>
-            <w:r>
-              <w:t>0</w:t>
+              <w:t>50.0</w:t>
+            </w:r>
+          </w:p>
+        </w:tc>
+        <w:tc>
+          <w:tcPr>
+            <w:tcW w:type="dxa" w:w="785"/>
+          </w:tcPr>
+          <w:p>
+            <w:r>
+              <w:t>1</w:t>
             </w:r>
           </w:p>
         </w:tc>
@@ -8224,7 +8818,29 @@
           </w:tcPr>
           <w:p>
             <w:r>
-              <w:t>5416</w:t>
+              <w:t>7508</w:t>
+            </w:r>
+          </w:p>
+        </w:tc>
+      </w:tr>
+      <w:tr>
+        <w:tc>
+          <w:tcPr>
+            <w:tcW w:type="dxa" w:w="4320"/>
+          </w:tcPr>
+          <w:p>
+            <w:r>
+              <w:t>Jul 2025</w:t>
+            </w:r>
+          </w:p>
+        </w:tc>
+        <w:tc>
+          <w:tcPr>
+            <w:tcW w:type="dxa" w:w="4320"/>
+          </w:tcPr>
+          <w:p>
+            <w:r>
+              <w:t>3294</w:t>
             </w:r>
           </w:p>
         </w:tc>

</xml_diff>

<commit_message>
agregar logo y descripciones de figuras
</commit_message>
<xml_diff>
--- a/outputs/reporte_serviplagas_Rionegro.docx
+++ b/outputs/reporte_serviplagas_Rionegro.docx
@@ -4,10 +4,69 @@
   <w:body>
     <w:p>
       <w:pPr>
+        <w:jc w:val="center"/>
+      </w:pPr>
+      <w:r>
+        <w:drawing>
+          <wp:inline xmlns:a="http://schemas.openxmlformats.org/drawingml/2006/main" xmlns:pic="http://schemas.openxmlformats.org/drawingml/2006/picture">
+            <wp:extent cx="2971800" cy="948274"/>
+            <wp:docPr id="1" name="Picture 1"/>
+            <wp:cNvGraphicFramePr>
+              <a:graphicFrameLocks noChangeAspect="1"/>
+            </wp:cNvGraphicFramePr>
+            <a:graphic>
+              <a:graphicData uri="http://schemas.openxmlformats.org/drawingml/2006/picture">
+                <pic:pic>
+                  <pic:nvPicPr>
+                    <pic:cNvPr id="0" name="logo2021.png"/>
+                    <pic:cNvPicPr/>
+                  </pic:nvPicPr>
+                  <pic:blipFill>
+                    <a:blip r:embed="rId9"/>
+                    <a:stretch>
+                      <a:fillRect/>
+                    </a:stretch>
+                  </pic:blipFill>
+                  <pic:spPr>
+                    <a:xfrm>
+                      <a:off x="0" y="0"/>
+                      <a:ext cx="2971800" cy="948274"/>
+                    </a:xfrm>
+                    <a:prstGeom prst="rect"/>
+                  </pic:spPr>
+                </pic:pic>
+              </a:graphicData>
+            </a:graphic>
+          </wp:inline>
+        </w:drawing>
+      </w:r>
+    </w:p>
+    <w:p>
+      <w:r>
+        <w:t xml:space="preserve"> </w:t>
+      </w:r>
+    </w:p>
+    <w:p>
+      <w:pPr>
         <w:pStyle w:val="Heading1"/>
       </w:pPr>
       <w:r>
-        <w:t>Reporte Mensual - Serviplagas</w:t>
+        <w:t>Reporte Mensual Rionegro - Serviplagas</w:t>
+      </w:r>
+    </w:p>
+    <w:p>
+      <w:r>
+        <w:t xml:space="preserve"> </w:t>
+      </w:r>
+    </w:p>
+    <w:p>
+      <w:r>
+        <w:t>Este reporte contiene información sobre las actividades de control de plagas realizadas en la sede seleccionada durante el mes. Incluye datos sobre preventivos, roedores y lámparas. A continuación, el resultado del ejercicio del séptimo mes (marzo) del ciclo de análisis de 12 meses con un nuevo recorrido mensual del PROGRAMA DE PREVENCIÓN DE PLAGAS DE IMPORTANCIA EN SALUD PÚBLICA (PPPISP) en las instalaciones del Hospital San Vicente Rionegro, se realizaron rondas preventivas del cronograma mensual con el propósito de controlar la presencia de insectos rastreros, voladores y roedores de menor importancia en los 4 bloques asistenciales y administrativos. Adicionalmente, se llevaron a cabo inspecciones en las estaciones de control de roedores y en las estaciones de luz para a combatir los insectos voladores. Asimismo, se efectuaron labores de mantenimiento en áreas verdes, espacios comunes, sumideros y sistemas de alcantarillado. Por último, se atendieron todas las novedades y mantenimientos correctivos solicitados a través del formato o por medio del grupo de WhatsApp.</w:t>
+      </w:r>
+    </w:p>
+    <w:p>
+      <w:r>
+        <w:t xml:space="preserve"> </w:t>
       </w:r>
     </w:p>
     <w:p>
@@ -20,10 +79,15 @@
     </w:p>
     <w:p>
       <w:r>
+        <w:t>La gráfica # 1 refleja la cantidad de órdenes de mantenimiento recibidas (con código), la cantidad de áreas realizadas efectivamente y la cantidad de áreas con evidencia de plagas.</w:t>
+      </w:r>
+    </w:p>
+    <w:p>
+      <w:r>
         <w:drawing>
           <wp:inline xmlns:a="http://schemas.openxmlformats.org/drawingml/2006/main" xmlns:pic="http://schemas.openxmlformats.org/drawingml/2006/picture">
             <wp:extent cx="5029200" cy="2493457"/>
-            <wp:docPr id="1" name="Picture 1"/>
+            <wp:docPr id="2" name="Picture 2"/>
             <wp:cNvGraphicFramePr>
               <a:graphicFrameLocks noChangeAspect="1"/>
             </wp:cNvGraphicFramePr>
@@ -35,7 +99,7 @@
                     <pic:cNvPicPr/>
                   </pic:nvPicPr>
                   <pic:blipFill>
-                    <a:blip r:embed="rId9"/>
+                    <a:blip r:embed="rId10"/>
                     <a:stretch>
                       <a:fillRect/>
                     </a:stretch>
@@ -293,7 +357,7 @@
           </w:tcPr>
           <w:p>
             <w:r>
-              <w:t>13</w:t>
+              <w:t>17</w:t>
             </w:r>
           </w:p>
         </w:tc>
@@ -303,7 +367,7 @@
           </w:tcPr>
           <w:p>
             <w:r>
-              <w:t>27</w:t>
+              <w:t>32</w:t>
             </w:r>
           </w:p>
         </w:tc>
@@ -581,10 +645,15 @@
     </w:p>
     <w:p>
       <w:r>
+        <w:t>La gráfica # 2 refleja la relación por especie encontrada</w:t>
+      </w:r>
+    </w:p>
+    <w:p>
+      <w:r>
         <w:drawing>
           <wp:inline xmlns:a="http://schemas.openxmlformats.org/drawingml/2006/main" xmlns:pic="http://schemas.openxmlformats.org/drawingml/2006/picture">
             <wp:extent cx="5029200" cy="6663125"/>
-            <wp:docPr id="2" name="Picture 2"/>
+            <wp:docPr id="3" name="Picture 3"/>
             <wp:cNvGraphicFramePr>
               <a:graphicFrameLocks noChangeAspect="1"/>
             </wp:cNvGraphicFramePr>
@@ -596,7 +665,7 @@
                     <pic:cNvPicPr/>
                   </pic:nvPicPr>
                   <pic:blipFill>
-                    <a:blip r:embed="rId10"/>
+                    <a:blip r:embed="rId11"/>
                     <a:stretch>
                       <a:fillRect/>
                     </a:stretch>
@@ -1989,10 +2058,15 @@
     </w:p>
     <w:p>
       <w:r>
+        <w:t>La gráfica # 3 refleja la tendencia de eliminación mensual en preventivos</w:t>
+      </w:r>
+    </w:p>
+    <w:p>
+      <w:r>
         <w:drawing>
           <wp:inline xmlns:a="http://schemas.openxmlformats.org/drawingml/2006/main" xmlns:pic="http://schemas.openxmlformats.org/drawingml/2006/picture">
             <wp:extent cx="5029200" cy="2494168"/>
-            <wp:docPr id="3" name="Picture 3"/>
+            <wp:docPr id="4" name="Picture 4"/>
             <wp:cNvGraphicFramePr>
               <a:graphicFrameLocks noChangeAspect="1"/>
             </wp:cNvGraphicFramePr>
@@ -2004,7 +2078,7 @@
                     <pic:cNvPicPr/>
                   </pic:nvPicPr>
                   <pic:blipFill>
-                    <a:blip r:embed="rId11"/>
+                    <a:blip r:embed="rId12"/>
                     <a:stretch>
                       <a:fillRect/>
                     </a:stretch>
@@ -2308,10 +2382,15 @@
     </w:p>
     <w:p>
       <w:r>
+        <w:t>La gráfica # 1 refleja la cantidad de HALLAZGOS Y NOVEDADES encontradas en las estaciones portacebos instaladas en el hospital Universitario, dando cuenta de las tendencias en los puntos de control y los puntos donde más se consume cebo rodenticida y su relacionamiento con la disminución o la proliferación de esta especie en el tiempo; así como las estaciones en otros estados.</w:t>
+      </w:r>
+    </w:p>
+    <w:p>
+      <w:r>
         <w:drawing>
           <wp:inline xmlns:a="http://schemas.openxmlformats.org/drawingml/2006/main" xmlns:pic="http://schemas.openxmlformats.org/drawingml/2006/picture">
             <wp:extent cx="5029200" cy="5001789"/>
-            <wp:docPr id="4" name="Picture 4"/>
+            <wp:docPr id="5" name="Picture 5"/>
             <wp:cNvGraphicFramePr>
               <a:graphicFrameLocks noChangeAspect="1"/>
             </wp:cNvGraphicFramePr>
@@ -2323,7 +2402,7 @@
                     <pic:cNvPicPr/>
                   </pic:nvPicPr>
                   <pic:blipFill>
-                    <a:blip r:embed="rId12"/>
+                    <a:blip r:embed="rId13"/>
                     <a:stretch>
                       <a:fillRect/>
                     </a:stretch>
@@ -3595,10 +3674,15 @@
     </w:p>
     <w:p>
       <w:r>
+        <w:t>LLa gráfica # 3 refleja la tendencia de consumo por mes comenzando el análisis en el mes de septiembre de 2024</w:t>
+      </w:r>
+    </w:p>
+    <w:p>
+      <w:r>
         <w:drawing>
           <wp:inline xmlns:a="http://schemas.openxmlformats.org/drawingml/2006/main" xmlns:pic="http://schemas.openxmlformats.org/drawingml/2006/picture">
             <wp:extent cx="5029200" cy="2488344"/>
-            <wp:docPr id="5" name="Picture 5"/>
+            <wp:docPr id="6" name="Picture 6"/>
             <wp:cNvGraphicFramePr>
               <a:graphicFrameLocks noChangeAspect="1"/>
             </wp:cNvGraphicFramePr>
@@ -3610,7 +3694,7 @@
                     <pic:cNvPicPr/>
                   </pic:nvPicPr>
                   <pic:blipFill>
-                    <a:blip r:embed="rId13"/>
+                    <a:blip r:embed="rId14"/>
                     <a:stretch>
                       <a:fillRect/>
                     </a:stretch>
@@ -4882,10 +4966,15 @@
     </w:p>
     <w:p>
       <w:r>
+        <w:t>La gráfica # 1 refleja el consolidado del estado de las lámparas en el tiempo</w:t>
+      </w:r>
+    </w:p>
+    <w:p>
+      <w:r>
         <w:drawing>
           <wp:inline xmlns:a="http://schemas.openxmlformats.org/drawingml/2006/main" xmlns:pic="http://schemas.openxmlformats.org/drawingml/2006/picture">
             <wp:extent cx="5029200" cy="5001789"/>
-            <wp:docPr id="6" name="Picture 6"/>
+            <wp:docPr id="7" name="Picture 7"/>
             <wp:cNvGraphicFramePr>
               <a:graphicFrameLocks noChangeAspect="1"/>
             </wp:cNvGraphicFramePr>
@@ -4897,7 +4986,7 @@
                     <pic:cNvPicPr/>
                   </pic:nvPicPr>
                   <pic:blipFill>
-                    <a:blip r:embed="rId14"/>
+                    <a:blip r:embed="rId15"/>
                     <a:stretch>
                       <a:fillRect/>
                     </a:stretch>
@@ -6169,10 +6258,15 @@
     </w:p>
     <w:p>
       <w:r>
+        <w:t>La gráfica # 2 refleja el estado de las lámparas por condición de la estación</w:t>
+      </w:r>
+    </w:p>
+    <w:p>
+      <w:r>
         <w:drawing>
           <wp:inline xmlns:a="http://schemas.openxmlformats.org/drawingml/2006/main" xmlns:pic="http://schemas.openxmlformats.org/drawingml/2006/picture">
             <wp:extent cx="5029200" cy="2714523"/>
-            <wp:docPr id="7" name="Picture 7"/>
+            <wp:docPr id="8" name="Picture 8"/>
             <wp:cNvGraphicFramePr>
               <a:graphicFrameLocks noChangeAspect="1"/>
             </wp:cNvGraphicFramePr>
@@ -6184,7 +6278,7 @@
                     <pic:cNvPicPr/>
                   </pic:nvPicPr>
                   <pic:blipFill>
-                    <a:blip r:embed="rId15"/>
+                    <a:blip r:embed="rId16"/>
                     <a:stretch>
                       <a:fillRect/>
                     </a:stretch>
@@ -7129,10 +7223,15 @@
     </w:p>
     <w:p>
       <w:r>
+        <w:t>La gráfica # 3 refleja la cantidad de hallazgos por lámpara</w:t>
+      </w:r>
+    </w:p>
+    <w:p>
+      <w:r>
         <w:drawing>
           <wp:inline xmlns:a="http://schemas.openxmlformats.org/drawingml/2006/main" xmlns:pic="http://schemas.openxmlformats.org/drawingml/2006/picture">
             <wp:extent cx="5029200" cy="6663125"/>
-            <wp:docPr id="8" name="Picture 8"/>
+            <wp:docPr id="9" name="Picture 9"/>
             <wp:cNvGraphicFramePr>
               <a:graphicFrameLocks noChangeAspect="1"/>
             </wp:cNvGraphicFramePr>
@@ -7144,7 +7243,7 @@
                     <pic:cNvPicPr/>
                   </pic:nvPicPr>
                   <pic:blipFill>
-                    <a:blip r:embed="rId16"/>
+                    <a:blip r:embed="rId17"/>
                     <a:stretch>
                       <a:fillRect/>
                     </a:stretch>
@@ -8537,10 +8636,15 @@
     </w:p>
     <w:p>
       <w:r>
+        <w:t>La gráfica # 4 refleja el nivel de captura por mes</w:t>
+      </w:r>
+    </w:p>
+    <w:p>
+      <w:r>
         <w:drawing>
           <wp:inline xmlns:a="http://schemas.openxmlformats.org/drawingml/2006/main" xmlns:pic="http://schemas.openxmlformats.org/drawingml/2006/picture">
             <wp:extent cx="5029200" cy="2492048"/>
-            <wp:docPr id="9" name="Picture 9"/>
+            <wp:docPr id="10" name="Picture 10"/>
             <wp:cNvGraphicFramePr>
               <a:graphicFrameLocks noChangeAspect="1"/>
             </wp:cNvGraphicFramePr>
@@ -8552,7 +8656,7 @@
                     <pic:cNvPicPr/>
                   </pic:nvPicPr>
                   <pic:blipFill>
-                    <a:blip r:embed="rId17"/>
+                    <a:blip r:embed="rId18"/>
                     <a:stretch>
                       <a:fillRect/>
                     </a:stretch>

</xml_diff>